<commit_message>
[export] fix Controles Autres and Activite administrative.
</commit_message>
<xml_diff>
--- a/src/Service/samples/SAMPLE_Rapport_mission_ULAM.docx
+++ b/src/Service/samples/SAMPLE_Rapport_mission_ULAM.docx
@@ -525,27 +525,6 @@
       <w:r>
         <w:rPr>
           <w:rFonts w:cs="Arial" w:ascii="Liberation Sans" w:hAnsi="Liberation Sans"/>
-        </w:rPr>
-      </w:r>
-    </w:p>
-    <w:p>
-      <w:pPr>
-        <w:pStyle w:val="Standard"/>
-        <w:jc w:val="both"/>
-        <w:rPr>
-          <w:rFonts w:ascii="Liberation Sans" w:hAnsi="Liberation Sans" w:cs="Arial"/>
-          <w:i/>
-          <w:i/>
-          <w:iCs/>
-          <w:sz w:val="18"/>
-        </w:rPr>
-      </w:pPr>
-      <w:r>
-        <w:rPr>
-          <w:rFonts w:cs="Arial" w:ascii="Liberation Sans" w:hAnsi="Liberation Sans"/>
-          <w:i/>
-          <w:iCs/>
-          <w:sz w:val="18"/>
         </w:rPr>
       </w:r>
     </w:p>
@@ -4115,19 +4094,7 @@
         <w:rPr>
           <w:rFonts w:ascii="Liberation Sans" w:hAnsi="Liberation Sans"/>
         </w:rPr>
-        <w:t>Lieu(x) de l’activité : ${lieuxControlesEtablissement</w:t>
-      </w:r>
-      <w:r>
-        <w:rPr>
-          <w:rFonts w:ascii="Liberation Sans" w:hAnsi="Liberation Sans"/>
-        </w:rPr>
-        <w:t>s</w:t>
-      </w:r>
-      <w:r>
-        <w:rPr>
-          <w:rFonts w:ascii="Liberation Sans" w:hAnsi="Liberation Sans"/>
-        </w:rPr>
-        <w:t>}</w:t>
+        <w:t>Lieu(x) de l’activité : ${lieuxControlesEtablissements}</w:t>
       </w:r>
     </w:p>
     <w:p>
@@ -4422,8 +4389,8 @@
         <w:tblLook w:val="0000" w:noHBand="0" w:noVBand="0" w:firstColumn="0" w:lastRow="0" w:lastColumn="0" w:firstRow="0"/>
       </w:tblPr>
       <w:tblGrid>
-        <w:gridCol w:w="2455"/>
-        <w:gridCol w:w="1914"/>
+        <w:gridCol w:w="2454"/>
+        <w:gridCol w:w="1915"/>
         <w:gridCol w:w="1911"/>
         <w:gridCol w:w="2083"/>
         <w:gridCol w:w="1912"/>
@@ -4433,7 +4400,7 @@
         <w:trPr/>
         <w:tc>
           <w:tcPr>
-            <w:tcW w:w="2455" w:type="dxa"/>
+            <w:tcW w:w="2454" w:type="dxa"/>
             <w:tcBorders>
               <w:top w:val="single" w:sz="2" w:space="0" w:color="000000"/>
               <w:left w:val="single" w:sz="2" w:space="0" w:color="000000"/>
@@ -4458,7 +4425,7 @@
         </w:tc>
         <w:tc>
           <w:tcPr>
-            <w:tcW w:w="1914" w:type="dxa"/>
+            <w:tcW w:w="1915" w:type="dxa"/>
             <w:tcBorders>
               <w:top w:val="single" w:sz="2" w:space="0" w:color="000000"/>
               <w:left w:val="single" w:sz="2" w:space="0" w:color="000000"/>
@@ -4592,7 +4559,7 @@
         <w:trPr/>
         <w:tc>
           <w:tcPr>
-            <w:tcW w:w="2455" w:type="dxa"/>
+            <w:tcW w:w="2454" w:type="dxa"/>
             <w:tcBorders>
               <w:left w:val="single" w:sz="2" w:space="0" w:color="000000"/>
               <w:bottom w:val="single" w:sz="2" w:space="0" w:color="000000"/>
@@ -4617,7 +4584,7 @@
         </w:tc>
         <w:tc>
           <w:tcPr>
-            <w:tcW w:w="1914" w:type="dxa"/>
+            <w:tcW w:w="1915" w:type="dxa"/>
             <w:tcBorders>
               <w:left w:val="single" w:sz="2" w:space="0" w:color="000000"/>
               <w:bottom w:val="single" w:sz="2" w:space="0" w:color="000000"/>
@@ -4745,7 +4712,7 @@
         <w:trPr/>
         <w:tc>
           <w:tcPr>
-            <w:tcW w:w="2455" w:type="dxa"/>
+            <w:tcW w:w="2454" w:type="dxa"/>
             <w:tcBorders>
               <w:left w:val="single" w:sz="2" w:space="0" w:color="000000"/>
               <w:bottom w:val="single" w:sz="2" w:space="0" w:color="000000"/>
@@ -4770,7 +4737,7 @@
         </w:tc>
         <w:tc>
           <w:tcPr>
-            <w:tcW w:w="1914" w:type="dxa"/>
+            <w:tcW w:w="1915" w:type="dxa"/>
             <w:tcBorders>
               <w:left w:val="single" w:sz="2" w:space="0" w:color="000000"/>
               <w:bottom w:val="single" w:sz="2" w:space="0" w:color="000000"/>
@@ -5395,6 +5362,20 @@
         <w:rPr>
           <w:rFonts w:ascii="Liberation Sans" w:hAnsi="Liberation Sans"/>
         </w:rPr>
+        <w:t>${tableAutreTypeControles}</w:t>
+      </w:r>
+    </w:p>
+    <w:p>
+      <w:pPr>
+        <w:pStyle w:val="Standard"/>
+        <w:rPr>
+          <w:rFonts w:ascii="Liberation Sans" w:hAnsi="Liberation Sans"/>
+        </w:rPr>
+      </w:pPr>
+      <w:r>
+        <w:rPr>
+          <w:rFonts w:ascii="Liberation Sans" w:hAnsi="Liberation Sans"/>
+        </w:rPr>
       </w:r>
     </w:p>
     <w:p>
@@ -5534,6 +5515,31 @@
         <w:rPr>
           <w:rFonts w:ascii="Liberation Sans" w:hAnsi="Liberation Sans"/>
         </w:rPr>
+        <w:t>Lieu(x) de l’activité : ${lieuxActivitesAdministratives}</w:t>
+      </w:r>
+    </w:p>
+    <w:p>
+      <w:pPr>
+        <w:pStyle w:val="Standard"/>
+        <w:rPr>
+          <w:rFonts w:ascii="Liberation Sans" w:hAnsi="Liberation Sans"/>
+        </w:rPr>
+      </w:pPr>
+      <w:r>
+        <w:rPr/>
+      </w:r>
+    </w:p>
+    <w:p>
+      <w:pPr>
+        <w:pStyle w:val="Standard"/>
+        <w:rPr>
+          <w:rFonts w:ascii="Liberation Sans" w:hAnsi="Liberation Sans"/>
+        </w:rPr>
+      </w:pPr>
+      <w:r>
+        <w:rPr>
+          <w:rFonts w:ascii="Liberation Sans" w:hAnsi="Liberation Sans"/>
+        </w:rPr>
         <w:t>${tableActivitesAdministratives}</w:t>
       </w:r>
     </w:p>
@@ -5548,6 +5554,34 @@
         <w:rPr>
           <w:rFonts w:ascii="Liberation Sans" w:hAnsi="Liberation Sans"/>
         </w:rPr>
+      </w:r>
+    </w:p>
+    <w:p>
+      <w:pPr>
+        <w:pStyle w:val="Standard"/>
+        <w:rPr>
+          <w:rFonts w:ascii="Liberation Sans" w:hAnsi="Liberation Sans"/>
+        </w:rPr>
+      </w:pPr>
+      <w:r>
+        <w:rPr>
+          <w:rFonts w:ascii="Liberation Sans" w:hAnsi="Liberation Sans"/>
+        </w:rPr>
+        <w:t>Commentaires et remarques sur l’activité :</w:t>
+      </w:r>
+    </w:p>
+    <w:p>
+      <w:pPr>
+        <w:pStyle w:val="Standard"/>
+        <w:rPr>
+          <w:rFonts w:ascii="Liberation Sans" w:hAnsi="Liberation Sans"/>
+        </w:rPr>
+      </w:pPr>
+      <w:r>
+        <w:rPr>
+          <w:rFonts w:ascii="Liberation Sans" w:hAnsi="Liberation Sans"/>
+        </w:rPr>
+        <w:t>${commentaireActivitesAdministratives}</w:t>
       </w:r>
     </w:p>
     <w:p>
@@ -5883,7 +5917,7 @@
       <mc:AlternateContent>
         <mc:Choice Requires="wps">
           <w:drawing>
-            <wp:anchor behindDoc="1" distT="0" distB="0" distL="114300" distR="114300" simplePos="0" locked="0" layoutInCell="0" allowOverlap="1" relativeHeight="3" wp14:anchorId="004C773C">
+            <wp:anchor behindDoc="0" distT="0" distB="0" distL="114300" distR="114300" simplePos="0" locked="0" layoutInCell="0" allowOverlap="1" relativeHeight="3" wp14:anchorId="004C773C">
               <wp:simplePos x="0" y="0"/>
               <wp:positionH relativeFrom="margin">
                 <wp:align>right</wp:align>
@@ -5891,7 +5925,7 @@
               <wp:positionV relativeFrom="paragraph">
                 <wp:posOffset>635</wp:posOffset>
               </wp:positionV>
-              <wp:extent cx="14605" cy="349885"/>
+              <wp:extent cx="15240" cy="349885"/>
               <wp:effectExtent l="0" t="0" r="0" b="0"/>
               <wp:wrapSquare wrapText="bothSides"/>
               <wp:docPr id="2" name="Cadre1"/>
@@ -5902,7 +5936,7 @@
                     <wps:spPr>
                       <a:xfrm>
                         <a:off x="0" y="0"/>
-                        <a:ext cx="14040" cy="349200"/>
+                        <a:ext cx="14760" cy="349200"/>
                       </a:xfrm>
                       <a:prstGeom prst="rect">
                         <a:avLst/>
@@ -5928,6 +5962,7 @@
                           <w:r>
                             <w:rPr>
                               <w:rStyle w:val="Pagenumber"/>
+                              <w:color w:val="000000"/>
                             </w:rPr>
                             <w:tab/>
                             <w:tab/>
@@ -5936,10 +5971,14 @@
                         <w:p>
                           <w:pPr>
                             <w:pStyle w:val="Pieddepage"/>
-                            <w:rPr/>
+                            <w:rPr>
+                              <w:color w:val="000000"/>
+                            </w:rPr>
                           </w:pPr>
                           <w:r>
-                            <w:rPr/>
+                            <w:rPr>
+                              <w:color w:val="000000"/>
+                            </w:rPr>
                           </w:r>
                         </w:p>
                       </w:txbxContent>
@@ -5955,8 +5994,8 @@
         </mc:Choice>
         <mc:Fallback>
           <w:pict>
-            <v:rect id="shape_0" ID="Cadre1" path="m0,0l-2147483645,0l-2147483645,-2147483646l0,-2147483646xe" fillcolor="white" stroked="f" o:allowincell="f" style="position:absolute;margin-left:463.85pt;margin-top:0.05pt;width:1.05pt;height:27.45pt;mso-wrap-style:none;v-text-anchor:top;mso-position-horizontal:right;mso-position-horizontal-relative:margin" wp14:anchorId="004C773C">
-              <v:fill o:detectmouseclick="t" type="solid" color2="black" opacity="0"/>
+            <v:rect id="shape_0" ID="Cadre1" path="m0,0l-2147483645,0l-2147483645,-2147483646l0,-2147483646xe" stroked="f" o:allowincell="f" style="position:absolute;margin-left:463.8pt;margin-top:0.05pt;width:1.1pt;height:27.45pt;mso-wrap-style:square;v-text-anchor:top;mso-position-horizontal:right;mso-position-horizontal-relative:margin" wp14:anchorId="004C773C">
+              <v:fill o:detectmouseclick="t" on="false"/>
               <v:stroke color="#3465a4" joinstyle="round" endcap="flat"/>
               <v:textbox>
                 <w:txbxContent>
@@ -5968,6 +6007,7 @@
                     <w:r>
                       <w:rPr>
                         <w:rStyle w:val="Pagenumber"/>
+                        <w:color w:val="000000"/>
                       </w:rPr>
                       <w:tab/>
                       <w:tab/>
@@ -5976,10 +6016,14 @@
                   <w:p>
                     <w:pPr>
                       <w:pStyle w:val="Pieddepage"/>
-                      <w:rPr/>
+                      <w:rPr>
+                        <w:color w:val="000000"/>
+                      </w:rPr>
                     </w:pPr>
                     <w:r>
-                      <w:rPr/>
+                      <w:rPr>
+                        <w:color w:val="000000"/>
+                      </w:rPr>
                     </w:r>
                   </w:p>
                 </w:txbxContent>
@@ -6046,7 +6090,6 @@
       <w:rPr/>
     </w:pPr>
     <w:r>
-      <w:rPr/>
       <w:drawing>
         <wp:anchor behindDoc="1" distT="0" distB="0" distL="0" distR="0" simplePos="0" locked="0" layoutInCell="0" allowOverlap="1" relativeHeight="2">
           <wp:simplePos x="0" y="0"/>
@@ -7236,7 +7279,7 @@
       <w:kern w:val="2"/>
       <w:sz w:val="24"/>
       <w:szCs w:val="24"/>
-      <w:lang w:bidi="ar-SA" w:val="fr-FR" w:eastAsia="zh-CN"/>
+      <w:lang w:val="fr-FR" w:eastAsia="zh-CN" w:bidi="ar-SA"/>
     </w:rPr>
   </w:style>
   <w:style w:type="paragraph" w:styleId="Textbody" w:customStyle="1">

</xml_diff>